<commit_message>
Updated journal part of report
</commit_message>
<xml_diff>
--- a/Paperwork/Week2/report template week 2.docx
+++ b/Paperwork/Week2/report template week 2.docx
@@ -213,23 +213,38 @@
             <w:r>
               <w:t>, creating a minimalist framework to support the further implementations along the way</w:t>
             </w:r>
+            <w:r>
+              <w:t xml:space="preserve">. </w:t>
+            </w:r>
+            <w:r>
+              <w:t xml:space="preserve">After investigating the grasses and writing down findings, it was time for a meeting with Steven. </w:t>
+            </w:r>
+            <w:r>
+              <w:t>He helped put me in the right direction to continue writing and gave some suggestions on where to improve or what options could also be considered.</w:t>
+            </w:r>
+          </w:p>
+          <w:p/>
+          <w:p>
+            <w:r>
+              <w:t>Improving the framework, building the foundations for the rest of the simulation</w:t>
+            </w:r>
+            <w:r>
+              <w:t>, doing further and deeper research on visited topics,</w:t>
+            </w:r>
+            <w:r>
+              <w:t xml:space="preserve"> and applying the received feedback was my </w:t>
+            </w:r>
+            <w:r>
+              <w:t>focus</w:t>
+            </w:r>
+            <w:r>
+              <w:t xml:space="preserve"> for the rest of the week.</w:t>
+            </w:r>
+          </w:p>
+          <w:p>
             <w:bookmarkStart w:id="0" w:name="_GoBack"/>
             <w:bookmarkEnd w:id="0"/>
-            <w:r>
-              <w:t xml:space="preserve">. </w:t>
-            </w:r>
-            <w:r>
-              <w:t xml:space="preserve">After investigating the grasses and writing down findings, it was time for a meeting with Steven. </w:t>
-            </w:r>
-          </w:p>
-          <w:p/>
-          <w:p/>
-          <w:p/>
-          <w:p/>
-          <w:p/>
-          <w:p/>
-          <w:p/>
-          <w:p/>
+          </w:p>
         </w:tc>
       </w:tr>
     </w:tbl>
@@ -332,7 +347,13 @@
         </w:tc>
       </w:tr>
     </w:tbl>
-    <w:p/>
+    <w:p>
+      <w:pPr>
+        <w:rPr>
+          <w:lang w:val="en-US"/>
+        </w:rPr>
+      </w:pPr>
+    </w:p>
     <w:p>
       <w:pPr>
         <w:rPr>
@@ -409,6 +430,7 @@
           <w:p/>
           <w:p>
             <w:r>
+              <w:lastRenderedPageBreak/>
               <w:t>A:</w:t>
             </w:r>
           </w:p>
@@ -928,7 +950,7 @@
       </w:pPr>
     </w:pPrDefault>
   </w:docDefaults>
-  <w:latentStyles w:defLockedState="0" w:defUIPriority="99" w:defSemiHidden="0" w:defUnhideWhenUsed="0" w:defQFormat="0" w:count="377">
+  <w:latentStyles w:defLockedState="0" w:defUIPriority="99" w:defSemiHidden="0" w:defUnhideWhenUsed="0" w:defQFormat="0" w:count="375">
     <w:lsdException w:name="Normal" w:uiPriority="0" w:qFormat="1"/>
     <w:lsdException w:name="heading 1" w:uiPriority="9" w:qFormat="1"/>
     <w:lsdException w:name="heading 2" w:semiHidden="1" w:uiPriority="9" w:unhideWhenUsed="1" w:qFormat="1"/>
@@ -1034,6 +1056,7 @@
     <w:lsdException w:name="HTML Sample" w:semiHidden="1" w:unhideWhenUsed="1"/>
     <w:lsdException w:name="HTML Typewriter" w:semiHidden="1" w:unhideWhenUsed="1"/>
     <w:lsdException w:name="HTML Variable" w:semiHidden="1" w:unhideWhenUsed="1"/>
+    <w:lsdException w:name="Normal Table" w:semiHidden="1" w:unhideWhenUsed="1"/>
     <w:lsdException w:name="annotation subject" w:semiHidden="1" w:unhideWhenUsed="1"/>
     <w:lsdException w:name="No List" w:semiHidden="1" w:unhideWhenUsed="1"/>
     <w:lsdException w:name="Outline List 1" w:semiHidden="1" w:unhideWhenUsed="1"/>
@@ -1079,9 +1102,11 @@
     <w:lsdException w:name="Table Subtle 1" w:semiHidden="1" w:unhideWhenUsed="1"/>
     <w:lsdException w:name="Table Subtle 2" w:semiHidden="1" w:unhideWhenUsed="1"/>
     <w:lsdException w:name="Table Web 1" w:semiHidden="1" w:unhideWhenUsed="1"/>
+    <w:lsdException w:name="Table Web 2" w:semiHidden="1" w:unhideWhenUsed="1"/>
     <w:lsdException w:name="Table Web 3" w:semiHidden="1" w:unhideWhenUsed="1"/>
     <w:lsdException w:name="Balloon Text" w:semiHidden="1" w:unhideWhenUsed="1"/>
     <w:lsdException w:name="Table Grid" w:uiPriority="39"/>
+    <w:lsdException w:name="Table Theme" w:semiHidden="1" w:unhideWhenUsed="1"/>
     <w:lsdException w:name="Placeholder Text" w:semiHidden="1"/>
     <w:lsdException w:name="No Spacing" w:uiPriority="1" w:qFormat="1"/>
     <w:lsdException w:name="Light Shading" w:uiPriority="60"/>
@@ -1301,8 +1326,6 @@
     <w:lsdException w:name="Smart Hyperlink" w:semiHidden="1" w:unhideWhenUsed="1"/>
     <w:lsdException w:name="Hashtag" w:semiHidden="1" w:unhideWhenUsed="1"/>
     <w:lsdException w:name="Unresolved Mention" w:semiHidden="1" w:unhideWhenUsed="1"/>
-    <w:lsdException w:name="Smart Link" w:semiHidden="1" w:unhideWhenUsed="1"/>
-    <w:lsdException w:name="Smart Link Error" w:semiHidden="1" w:unhideWhenUsed="1"/>
   </w:latentStyles>
   <w:style w:type="paragraph" w:default="1" w:styleId="Normal">
     <w:name w:val="Normal"/>

</xml_diff>